<commit_message>
Add close-score bundling to return top candidates if closely ranked and pass combined chunks to the LLM.
</commit_message>
<xml_diff>
--- a/docs/20250613_FAQ_Hormono_EN.docx
+++ b/docs/20250613_FAQ_Hormono_EN.docx
@@ -396,7 +396,35 @@
         <w:rPr>
           <w:rFonts w:ascii="Raleway" w:hAnsi="Raleway"/>
         </w:rPr>
-        <w:t>Types: Anastrozole (Arimidex®), Letrozole (Femara®), Exemestane (Aromasin®), taken orally.</w:t>
+        <w:t>Types: Anastrozole (Arimidex®), Letrozole (</w:t>
+      </w:r>
+      <w:proofErr w:type="spellStart"/>
+      <w:r>
+        <w:rPr>
+          <w:rFonts w:ascii="Raleway" w:hAnsi="Raleway"/>
+        </w:rPr>
+        <w:t>Femara</w:t>
+      </w:r>
+      <w:proofErr w:type="spellEnd"/>
+      <w:r>
+        <w:rPr>
+          <w:rFonts w:ascii="Raleway" w:hAnsi="Raleway"/>
+        </w:rPr>
+        <w:t>®), Exemestane (</w:t>
+      </w:r>
+      <w:proofErr w:type="spellStart"/>
+      <w:r>
+        <w:rPr>
+          <w:rFonts w:ascii="Raleway" w:hAnsi="Raleway"/>
+        </w:rPr>
+        <w:t>Aromasin</w:t>
+      </w:r>
+      <w:proofErr w:type="spellEnd"/>
+      <w:r>
+        <w:rPr>
+          <w:rFonts w:ascii="Raleway" w:hAnsi="Raleway"/>
+        </w:rPr>
+        <w:t>®), taken orally.</w:t>
       </w:r>
     </w:p>
     <w:p>
@@ -643,7 +671,7 @@
         <w:rPr>
           <w:rFonts w:ascii="Raleway" w:hAnsi="Raleway"/>
         </w:rPr>
-        <w:t>Yes. Like most medications, hormone therapy is more effective when taken regularly and preferably at a consistent time each day. This helps maintain stable drug levels in the body. Irregular intake may reduce treatment effectiveness.</w:t>
+        <w:t>Like most medications, hormone therapy is more effective when taken regularly and preferably at a consistent time each day. This helps maintain stable drug levels in the body. Irregular intake may reduce treatment effectiveness.</w:t>
       </w:r>
     </w:p>
     <w:p>
@@ -794,7 +822,13 @@
         <w:rPr>
           <w:rFonts w:ascii="Raleway" w:hAnsi="Raleway"/>
         </w:rPr>
-        <w:t>Yes, you can change the dosing schedule. It’s best to discuss adjustments with your doctor first.</w:t>
+        <w:t>You</w:t>
+      </w:r>
+      <w:r>
+        <w:rPr>
+          <w:rFonts w:ascii="Raleway" w:hAnsi="Raleway"/>
+        </w:rPr>
+        <w:t xml:space="preserve"> can change the dosing schedule. It’s best to discuss adjustments with your doctor first.</w:t>
       </w:r>
     </w:p>
     <w:p>
@@ -854,7 +888,7 @@
         <w:rPr>
           <w:rFonts w:ascii="Raleway" w:hAnsi="Raleway"/>
         </w:rPr>
-        <w:t>Yes. An occasional change is safe, especially if planned. A gradual or one-time shift is acceptable, as long as treatment remains consistent long term.</w:t>
+        <w:t>An occasional change is safe, especially if planned. A gradual or one-time shift is acceptable, as long as treatment remains consistent long term.</w:t>
       </w:r>
     </w:p>
     <w:p>
@@ -1275,22 +1309,40 @@
           <w:b/>
           <w:bCs/>
         </w:rPr>
-        <w:t>Q: If I’m taking tamoxifen and Decapeptyl, do I need regular blood tests?</w:t>
-      </w:r>
-    </w:p>
-    <w:p>
-      <w:pPr>
-        <w:spacing w:after="240"/>
-        <w:contextualSpacing/>
-        <w:rPr>
-          <w:rFonts w:ascii="Raleway" w:hAnsi="Raleway"/>
-        </w:rPr>
-      </w:pPr>
-      <w:r>
-        <w:rPr>
-          <w:rFonts w:ascii="Raleway" w:hAnsi="Raleway"/>
-        </w:rPr>
-        <w:t>Yes. With tamoxifen, doctors typically check lipid and liver profiles at the start of treatment, and these tests may be repeated during follow-up as needed.</w:t>
+        <w:t xml:space="preserve">Q: If I’m taking tamoxifen and </w:t>
+      </w:r>
+      <w:proofErr w:type="spellStart"/>
+      <w:r>
+        <w:rPr>
+          <w:rFonts w:ascii="Raleway" w:hAnsi="Raleway"/>
+          <w:b/>
+          <w:bCs/>
+        </w:rPr>
+        <w:t>Decapeptyl</w:t>
+      </w:r>
+      <w:proofErr w:type="spellEnd"/>
+      <w:r>
+        <w:rPr>
+          <w:rFonts w:ascii="Raleway" w:hAnsi="Raleway"/>
+          <w:b/>
+          <w:bCs/>
+        </w:rPr>
+        <w:t>, do I need regular blood tests?</w:t>
+      </w:r>
+    </w:p>
+    <w:p>
+      <w:pPr>
+        <w:spacing w:after="240"/>
+        <w:contextualSpacing/>
+        <w:rPr>
+          <w:rFonts w:ascii="Raleway" w:hAnsi="Raleway"/>
+        </w:rPr>
+      </w:pPr>
+      <w:r>
+        <w:rPr>
+          <w:rFonts w:ascii="Raleway" w:hAnsi="Raleway"/>
+        </w:rPr>
+        <w:t>With tamoxifen, doctors typically check lipid and liver profiles at the start of treatment, and these tests may be repeated during follow-up as needed.</w:t>
       </w:r>
     </w:p>
     <w:p>
@@ -1886,7 +1938,25 @@
         <w:rPr>
           <w:rFonts w:ascii="Raleway" w:hAnsi="Raleway"/>
         </w:rPr>
-        <w:t>Yes, monitoring is similar and generally includes:</w:t>
+        <w:t>Monitoring</w:t>
+      </w:r>
+      <w:r>
+        <w:rPr>
+          <w:rFonts w:ascii="Raleway" w:hAnsi="Raleway"/>
+        </w:rPr>
+        <w:t xml:space="preserve"> is similar</w:t>
+      </w:r>
+      <w:r>
+        <w:rPr>
+          <w:rFonts w:ascii="Raleway" w:hAnsi="Raleway"/>
+        </w:rPr>
+        <w:t xml:space="preserve"> for aromatase inhibitors with or without ovarian suppression</w:t>
+      </w:r>
+      <w:r>
+        <w:rPr>
+          <w:rFonts w:ascii="Raleway" w:hAnsi="Raleway"/>
+        </w:rPr>
+        <w:t xml:space="preserve"> and generally includes:</w:t>
       </w:r>
     </w:p>
     <w:p>
@@ -2269,21 +2339,36 @@
         <w:rPr>
           <w:rFonts w:ascii="Raleway" w:hAnsi="Raleway"/>
         </w:rPr>
-        <w:t>Symptoms caused by low estrogen levels occur in about two-thirds of patients, similar to natural menopause. However, unlike gradual menopause, hormone therapy or chemotherapy can cause a sudden drop in hormones, making symptoms more intense initially.</w:t>
-      </w:r>
-    </w:p>
-    <w:p>
-      <w:pPr>
-        <w:spacing w:after="240"/>
-        <w:contextualSpacing/>
-        <w:rPr>
-          <w:rFonts w:ascii="Raleway" w:hAnsi="Raleway"/>
-        </w:rPr>
-      </w:pPr>
-      <w:r>
-        <w:rPr>
-          <w:rFonts w:ascii="Raleway" w:hAnsi="Raleway"/>
-        </w:rPr>
+        <w:t xml:space="preserve">Symptoms caused by low estrogen levels occur in about two-thirds of patients, </w:t>
+      </w:r>
+      <w:proofErr w:type="gramStart"/>
+      <w:r>
+        <w:rPr>
+          <w:rFonts w:ascii="Raleway" w:hAnsi="Raleway"/>
+        </w:rPr>
+        <w:t>similar to</w:t>
+      </w:r>
+      <w:proofErr w:type="gramEnd"/>
+      <w:r>
+        <w:rPr>
+          <w:rFonts w:ascii="Raleway" w:hAnsi="Raleway"/>
+        </w:rPr>
+        <w:t xml:space="preserve"> natural menopause. However, unlike gradual menopause, hormone therapy or chemotherapy can cause a sudden drop in hormones, making symptoms more intense initially.</w:t>
+      </w:r>
+    </w:p>
+    <w:p>
+      <w:pPr>
+        <w:spacing w:after="240"/>
+        <w:contextualSpacing/>
+        <w:rPr>
+          <w:rFonts w:ascii="Raleway" w:hAnsi="Raleway"/>
+        </w:rPr>
+      </w:pPr>
+      <w:r>
+        <w:rPr>
+          <w:rFonts w:ascii="Raleway" w:hAnsi="Raleway"/>
+        </w:rPr>
+        <w:lastRenderedPageBreak/>
         <w:t>Many side effects may lessen over time, although they can persist throughout treatment.</w:t>
       </w:r>
     </w:p>
@@ -2741,7 +2826,13 @@
         <w:rPr>
           <w:rFonts w:ascii="Raleway" w:hAnsi="Raleway"/>
         </w:rPr>
-        <w:t>Yes, especially aromatase inhibitors and LH-RH agonists, which can reduce bone density.</w:t>
+        <w:t>Hormone therapy can increase the risk of osteoporosis</w:t>
+      </w:r>
+      <w:r>
+        <w:rPr>
+          <w:rFonts w:ascii="Raleway" w:hAnsi="Raleway"/>
+        </w:rPr>
+        <w:t>, especially aromatase inhibitors and LH-RH agonists, which can reduce bone density.</w:t>
       </w:r>
     </w:p>
     <w:p>
@@ -2895,6 +2986,7 @@
         <w:rPr>
           <w:rFonts w:ascii="Raleway" w:hAnsi="Raleway"/>
         </w:rPr>
+        <w:lastRenderedPageBreak/>
         <w:t>Aromatase inhibitors can accelerate bone loss, so close monitoring and prevention are key.</w:t>
       </w:r>
     </w:p>
@@ -2940,7 +3032,13 @@
         <w:rPr>
           <w:rFonts w:ascii="Raleway" w:hAnsi="Raleway"/>
         </w:rPr>
-        <w:t>Yes. Hormone therapy may slightly increase cholesterol levels, blood pressure, or cardiovascular risk.</w:t>
+        <w:t xml:space="preserve">Cardiovascular monitory may be necessary. </w:t>
+      </w:r>
+      <w:r>
+        <w:rPr>
+          <w:rFonts w:ascii="Raleway" w:hAnsi="Raleway"/>
+        </w:rPr>
+        <w:t>Hormone therapy may slightly increase cholesterol levels, blood pressure, or cardiovascular risk.</w:t>
       </w:r>
     </w:p>
     <w:p>
@@ -3308,7 +3406,13 @@
         <w:rPr>
           <w:rFonts w:ascii="Raleway" w:hAnsi="Raleway"/>
         </w:rPr>
-        <w:t>Yes, often indirectly, due to:</w:t>
+        <w:t>Hormone therapy can cause sleep disturbances</w:t>
+      </w:r>
+      <w:r>
+        <w:rPr>
+          <w:rFonts w:ascii="Raleway" w:hAnsi="Raleway"/>
+        </w:rPr>
+        <w:t>, often indirectly, due to:</w:t>
       </w:r>
     </w:p>
     <w:p>
@@ -3535,7 +3639,6 @@
         <w:rPr>
           <w:rFonts w:ascii="Raleway" w:hAnsi="Raleway"/>
         </w:rPr>
-        <w:lastRenderedPageBreak/>
         <w:t>A decrease in sexual desire is common and often due to multiple factors, body changes, hormonal imbalance, fatigue, emotional distress, etc.</w:t>
       </w:r>
     </w:p>
@@ -3566,7 +3669,21 @@
         <w:rPr>
           <w:rFonts w:ascii="Raleway" w:hAnsi="Raleway"/>
         </w:rPr>
-        <w:t>Sexual health consultations are available at Institut Curie.</w:t>
+        <w:t xml:space="preserve">Sexual health consultations are available at </w:t>
+      </w:r>
+      <w:proofErr w:type="spellStart"/>
+      <w:r>
+        <w:rPr>
+          <w:rFonts w:ascii="Raleway" w:hAnsi="Raleway"/>
+        </w:rPr>
+        <w:t>Institut</w:t>
+      </w:r>
+      <w:proofErr w:type="spellEnd"/>
+      <w:r>
+        <w:rPr>
+          <w:rFonts w:ascii="Raleway" w:hAnsi="Raleway"/>
+        </w:rPr>
+        <w:t xml:space="preserve"> Curie.</w:t>
       </w:r>
     </w:p>
     <w:p>
@@ -4095,6 +4212,7 @@
         <w:rPr>
           <w:rFonts w:ascii="Raleway" w:hAnsi="Raleway"/>
         </w:rPr>
+        <w:lastRenderedPageBreak/>
         <w:t>Tubal ligation</w:t>
       </w:r>
     </w:p>
@@ -4129,7 +4247,6 @@
         <w:rPr>
           <w:rFonts w:ascii="Raleway" w:hAnsi="Raleway"/>
         </w:rPr>
-        <w:lastRenderedPageBreak/>
         <w:t>The best option depends on age, fertility plans, personal preference, and medical context.</w:t>
       </w:r>
       <w:r>
@@ -4182,7 +4299,25 @@
         <w:rPr>
           <w:rFonts w:ascii="Raleway" w:hAnsi="Raleway"/>
         </w:rPr>
-        <w:t>Yes, tamoxifen frequently causes:</w:t>
+        <w:t>T</w:t>
+      </w:r>
+      <w:r>
+        <w:rPr>
+          <w:rFonts w:ascii="Raleway" w:hAnsi="Raleway"/>
+        </w:rPr>
+        <w:t>amoxifen</w:t>
+      </w:r>
+      <w:r>
+        <w:rPr>
+          <w:rFonts w:ascii="Raleway" w:hAnsi="Raleway"/>
+        </w:rPr>
+        <w:t xml:space="preserve"> can affect menstrual cycles and</w:t>
+      </w:r>
+      <w:r>
+        <w:rPr>
+          <w:rFonts w:ascii="Raleway" w:hAnsi="Raleway"/>
+        </w:rPr>
+        <w:t xml:space="preserve"> frequently causes:</w:t>
       </w:r>
     </w:p>
     <w:p>
@@ -4350,7 +4485,13 @@
         <w:rPr>
           <w:rFonts w:ascii="Raleway" w:hAnsi="Raleway"/>
         </w:rPr>
-        <w:t>Yes, pregnancy is still possible, even without periods.</w:t>
+        <w:t>P</w:t>
+      </w:r>
+      <w:r>
+        <w:rPr>
+          <w:rFonts w:ascii="Raleway" w:hAnsi="Raleway"/>
+        </w:rPr>
+        <w:t>regnancy is still possible, even without periods.</w:t>
       </w:r>
       <w:r>
         <w:rPr>
@@ -4487,7 +4628,13 @@
         <w:rPr>
           <w:rFonts w:ascii="Raleway" w:hAnsi="Raleway"/>
         </w:rPr>
-        <w:t>Yes, a treatment pause can be planned, but only under medical supervision with your oncology team.</w:t>
+        <w:t>A</w:t>
+      </w:r>
+      <w:r>
+        <w:rPr>
+          <w:rFonts w:ascii="Raleway" w:hAnsi="Raleway"/>
+        </w:rPr>
+        <w:t xml:space="preserve"> treatment pause can be planned, but only under medical supervision with your oncology team.</w:t>
       </w:r>
     </w:p>
     <w:p>
@@ -4668,6 +4815,7 @@
         <w:rPr>
           <w:rFonts w:ascii="Raleway" w:hAnsi="Raleway"/>
         </w:rPr>
+        <w:lastRenderedPageBreak/>
         <w:t>Due to its teratogenic and genotoxic properties, tamoxifen should be discontinued for at least 9 months before conception</w:t>
       </w:r>
       <w:r>
@@ -4695,7 +4843,6 @@
         <w:rPr>
           <w:rFonts w:ascii="Raleway" w:hAnsi="Raleway"/>
         </w:rPr>
-        <w:lastRenderedPageBreak/>
         <w:t>A bridging treatment may be considered during this interval to reduce time without therapy.</w:t>
       </w:r>
     </w:p>
@@ -4838,7 +4985,21 @@
         <w:rPr>
           <w:rFonts w:ascii="Raleway" w:hAnsi="Raleway"/>
         </w:rPr>
-        <w:t>Phytoestrogens are natural plant compounds with a structure similar to estrogen, allowing them to interact with hormone receptors.</w:t>
+        <w:t xml:space="preserve">Phytoestrogens are natural plant compounds with a structure </w:t>
+      </w:r>
+      <w:proofErr w:type="gramStart"/>
+      <w:r>
+        <w:rPr>
+          <w:rFonts w:ascii="Raleway" w:hAnsi="Raleway"/>
+        </w:rPr>
+        <w:t>similar to</w:t>
+      </w:r>
+      <w:proofErr w:type="gramEnd"/>
+      <w:r>
+        <w:rPr>
+          <w:rFonts w:ascii="Raleway" w:hAnsi="Raleway"/>
+        </w:rPr>
+        <w:t xml:space="preserve"> estrogen, allowing them to interact with hormone receptors.</w:t>
       </w:r>
     </w:p>
     <w:p>
@@ -5272,6 +5433,7 @@
         <w:rPr>
           <w:rFonts w:ascii="Raleway" w:hAnsi="Raleway"/>
         </w:rPr>
+        <w:lastRenderedPageBreak/>
         <w:t>Increase side effects</w:t>
       </w:r>
     </w:p>
@@ -5306,7 +5468,6 @@
         <w:rPr>
           <w:rFonts w:ascii="Raleway" w:hAnsi="Raleway"/>
         </w:rPr>
-        <w:lastRenderedPageBreak/>
         <w:t>Other citrus fruits (sweet orange, lemon, clementine) are allowed.</w:t>
       </w:r>
     </w:p>
@@ -5477,21 +5638,13 @@
         <w:rPr>
           <w:rFonts w:ascii="Raleway" w:hAnsi="Raleway"/>
         </w:rPr>
-        <w:t>Yes</w:t>
-      </w:r>
-      <w:r>
-        <w:rPr>
-          <w:rFonts w:ascii="Raleway" w:hAnsi="Raleway"/>
-          <w:b/>
-          <w:bCs/>
-        </w:rPr>
-        <w:t>,</w:t>
-      </w:r>
-      <w:r>
-        <w:rPr>
-          <w:rFonts w:ascii="Raleway" w:hAnsi="Raleway"/>
-        </w:rPr>
-        <w:t xml:space="preserve"> turmeric can be used in normal culinary amounts. Avoid concentrated supplements (capsules, extracts, high-dose teas), as they may interact with treatment.</w:t>
+        <w:t>T</w:t>
+      </w:r>
+      <w:r>
+        <w:rPr>
+          <w:rFonts w:ascii="Raleway" w:hAnsi="Raleway"/>
+        </w:rPr>
+        <w:t>urmeric can be used in normal culinary amounts. Avoid concentrated supplements (capsules, extracts, high-dose teas), as they may interact with treatment.</w:t>
       </w:r>
     </w:p>
     <w:p>
@@ -5785,7 +5938,21 @@
         <w:rPr>
           <w:rFonts w:ascii="Raleway" w:hAnsi="Raleway"/>
         </w:rPr>
-        <w:t>A dietitian consult (such as OncoDiét network) can help personalize nutrition support.</w:t>
+        <w:t xml:space="preserve">A dietitian consult (such as </w:t>
+      </w:r>
+      <w:proofErr w:type="spellStart"/>
+      <w:r>
+        <w:rPr>
+          <w:rFonts w:ascii="Raleway" w:hAnsi="Raleway"/>
+        </w:rPr>
+        <w:t>OncoDiét</w:t>
+      </w:r>
+      <w:proofErr w:type="spellEnd"/>
+      <w:r>
+        <w:rPr>
+          <w:rFonts w:ascii="Raleway" w:hAnsi="Raleway"/>
+        </w:rPr>
+        <w:t xml:space="preserve"> network) can help personalize nutrition support.</w:t>
       </w:r>
     </w:p>
     <w:p>
@@ -5828,11 +5995,19 @@
           <w:rFonts w:ascii="Raleway" w:hAnsi="Raleway"/>
         </w:rPr>
       </w:pPr>
-      <w:r>
-        <w:rPr>
-          <w:rFonts w:ascii="Raleway" w:hAnsi="Raleway"/>
-        </w:rPr>
-        <w:t>NACRe Network (Nutrition, Physical Activity &amp; Cancer Research), info sheets + webinars</w:t>
+      <w:proofErr w:type="spellStart"/>
+      <w:r>
+        <w:rPr>
+          <w:rFonts w:ascii="Raleway" w:hAnsi="Raleway"/>
+        </w:rPr>
+        <w:t>NACRe</w:t>
+      </w:r>
+      <w:proofErr w:type="spellEnd"/>
+      <w:r>
+        <w:rPr>
+          <w:rFonts w:ascii="Raleway" w:hAnsi="Raleway"/>
+        </w:rPr>
+        <w:t xml:space="preserve"> Network (Nutrition, Physical Activity &amp; Cancer Research), info sheets + webinars</w:t>
       </w:r>
     </w:p>
     <w:p>
@@ -5847,11 +6022,19 @@
           <w:rFonts w:ascii="Raleway" w:hAnsi="Raleway"/>
         </w:rPr>
       </w:pPr>
-      <w:r>
-        <w:rPr>
-          <w:rFonts w:ascii="Raleway" w:hAnsi="Raleway"/>
-        </w:rPr>
-        <w:t>INCa (National Cancer Institute), public resources on cancer &amp; nutrition</w:t>
+      <w:proofErr w:type="spellStart"/>
+      <w:r>
+        <w:rPr>
+          <w:rFonts w:ascii="Raleway" w:hAnsi="Raleway"/>
+        </w:rPr>
+        <w:t>INCa</w:t>
+      </w:r>
+      <w:proofErr w:type="spellEnd"/>
+      <w:r>
+        <w:rPr>
+          <w:rFonts w:ascii="Raleway" w:hAnsi="Raleway"/>
+        </w:rPr>
+        <w:t xml:space="preserve"> (National Cancer Institute), public resources on cancer &amp; nutrition</w:t>
       </w:r>
     </w:p>
     <w:p>
@@ -5923,7 +6106,6 @@
           <w:b/>
           <w:bCs/>
         </w:rPr>
-        <w:lastRenderedPageBreak/>
         <w:t>Q: What is a drug interaction, and why does it matter?</w:t>
       </w:r>
     </w:p>
@@ -6241,7 +6423,13 @@
         <w:rPr>
           <w:rFonts w:ascii="Raleway" w:hAnsi="Raleway"/>
         </w:rPr>
-        <w:t>Yes, there are no known contraindications between vaccines and hormone therapy.</w:t>
+        <w:t>There</w:t>
+      </w:r>
+      <w:r>
+        <w:rPr>
+          <w:rFonts w:ascii="Raleway" w:hAnsi="Raleway"/>
+        </w:rPr>
+        <w:t xml:space="preserve"> are no known contraindications between vaccines and hormone therapy.</w:t>
       </w:r>
     </w:p>
     <w:p>
@@ -6284,7 +6472,13 @@
         <w:rPr>
           <w:rFonts w:ascii="Raleway" w:hAnsi="Raleway"/>
         </w:rPr>
-        <w:t>Yes, if a magnesium deficiency is confirmed by a lab test.</w:t>
+        <w:t>If</w:t>
+      </w:r>
+      <w:r>
+        <w:rPr>
+          <w:rFonts w:ascii="Raleway" w:hAnsi="Raleway"/>
+        </w:rPr>
+        <w:t xml:space="preserve"> a magnesium deficiency is confirmed by a lab test.</w:t>
       </w:r>
       <w:r>
         <w:rPr>
@@ -6460,7 +6654,13 @@
         <w:rPr>
           <w:rFonts w:ascii="Raleway" w:hAnsi="Raleway"/>
         </w:rPr>
-        <w:t>Yes, with moderation and awareness of ingredients.</w:t>
+        <w:t>With</w:t>
+      </w:r>
+      <w:r>
+        <w:rPr>
+          <w:rFonts w:ascii="Raleway" w:hAnsi="Raleway"/>
+        </w:rPr>
+        <w:t xml:space="preserve"> moderation and awareness of ingredients.</w:t>
       </w:r>
     </w:p>
     <w:p>
@@ -6585,6 +6785,7 @@
         <w:rPr>
           <w:rFonts w:ascii="Raleway" w:hAnsi="Raleway"/>
         </w:rPr>
+        <w:lastRenderedPageBreak/>
         <w:t>Black cohosh</w:t>
       </w:r>
     </w:p>
@@ -6604,7 +6805,6 @@
         <w:rPr>
           <w:rFonts w:ascii="Raleway" w:hAnsi="Raleway"/>
         </w:rPr>
-        <w:lastRenderedPageBreak/>
         <w:t>Red clover</w:t>
       </w:r>
     </w:p>
@@ -6998,7 +7198,13 @@
         <w:rPr>
           <w:rFonts w:ascii="Raleway" w:hAnsi="Raleway"/>
         </w:rPr>
-        <w:t>Yes, absolutely.</w:t>
+        <w:t>A</w:t>
+      </w:r>
+      <w:r>
+        <w:rPr>
+          <w:rFonts w:ascii="Raleway" w:hAnsi="Raleway"/>
+        </w:rPr>
+        <w:t>bsolutely.</w:t>
       </w:r>
       <w:r>
         <w:rPr>
@@ -7033,7 +7239,43 @@
           <w:b/>
           <w:bCs/>
         </w:rPr>
-        <w:t>Q: Are interaction risks the same for tamoxifen and aromatase inhibitors?</w:t>
+        <w:t xml:space="preserve">Q: </w:t>
+      </w:r>
+      <w:proofErr w:type="gramStart"/>
+      <w:r>
+        <w:rPr>
+          <w:rFonts w:ascii="Raleway" w:hAnsi="Raleway"/>
+          <w:b/>
+          <w:bCs/>
+        </w:rPr>
+        <w:t>Are</w:t>
+      </w:r>
+      <w:proofErr w:type="gramEnd"/>
+      <w:r>
+        <w:rPr>
+          <w:rFonts w:ascii="Raleway" w:hAnsi="Raleway"/>
+          <w:b/>
+          <w:bCs/>
+        </w:rPr>
+        <w:t xml:space="preserve"> interaction </w:t>
+      </w:r>
+      <w:proofErr w:type="gramStart"/>
+      <w:r>
+        <w:rPr>
+          <w:rFonts w:ascii="Raleway" w:hAnsi="Raleway"/>
+          <w:b/>
+          <w:bCs/>
+        </w:rPr>
+        <w:t>risks</w:t>
+      </w:r>
+      <w:proofErr w:type="gramEnd"/>
+      <w:r>
+        <w:rPr>
+          <w:rFonts w:ascii="Raleway" w:hAnsi="Raleway"/>
+          <w:b/>
+          <w:bCs/>
+        </w:rPr>
+        <w:t xml:space="preserve"> the same for tamoxifen and aromatase inhibitors?</w:t>
       </w:r>
     </w:p>
     <w:p>
@@ -7170,25 +7412,34 @@
           <w:rFonts w:ascii="Raleway" w:hAnsi="Raleway"/>
         </w:rPr>
       </w:pPr>
-      <w:r>
-        <w:rPr>
-          <w:rFonts w:ascii="Raleway" w:hAnsi="Raleway"/>
-        </w:rPr>
-        <w:t>Gelsemium (homeopathy): No known interaction. Safe.</w:t>
-      </w:r>
-    </w:p>
-    <w:p>
-      <w:pPr>
-        <w:spacing w:after="240"/>
-        <w:contextualSpacing/>
-        <w:rPr>
-          <w:rFonts w:ascii="Raleway" w:hAnsi="Raleway"/>
-        </w:rPr>
-      </w:pPr>
-      <w:r>
-        <w:rPr>
-          <w:rFonts w:ascii="Raleway" w:hAnsi="Raleway"/>
-        </w:rPr>
+      <w:proofErr w:type="spellStart"/>
+      <w:r>
+        <w:rPr>
+          <w:rFonts w:ascii="Raleway" w:hAnsi="Raleway"/>
+        </w:rPr>
+        <w:t>Gelsemium</w:t>
+      </w:r>
+      <w:proofErr w:type="spellEnd"/>
+      <w:r>
+        <w:rPr>
+          <w:rFonts w:ascii="Raleway" w:hAnsi="Raleway"/>
+        </w:rPr>
+        <w:t xml:space="preserve"> (homeopathy): No known interaction. Safe.</w:t>
+      </w:r>
+    </w:p>
+    <w:p>
+      <w:pPr>
+        <w:spacing w:after="240"/>
+        <w:contextualSpacing/>
+        <w:rPr>
+          <w:rFonts w:ascii="Raleway" w:hAnsi="Raleway"/>
+        </w:rPr>
+      </w:pPr>
+      <w:r>
+        <w:rPr>
+          <w:rFonts w:ascii="Raleway" w:hAnsi="Raleway"/>
+        </w:rPr>
+        <w:lastRenderedPageBreak/>
         <w:t>Minoxidil (for hair loss):</w:t>
       </w:r>
       <w:r>
@@ -7242,11 +7493,19 @@
           <w:rFonts w:ascii="Raleway" w:hAnsi="Raleway"/>
         </w:rPr>
       </w:pPr>
-      <w:r>
-        <w:rPr>
-          <w:rFonts w:ascii="Raleway" w:hAnsi="Raleway"/>
-        </w:rPr>
-        <w:t>Yes, topical oils such as castor, almond, argan, or coconut oil are compatible.</w:t>
+      <w:proofErr w:type="spellStart"/>
+      <w:r>
+        <w:rPr>
+          <w:rFonts w:ascii="Raleway" w:hAnsi="Raleway"/>
+        </w:rPr>
+        <w:t>Topical</w:t>
+      </w:r>
+      <w:proofErr w:type="spellEnd"/>
+      <w:r>
+        <w:rPr>
+          <w:rFonts w:ascii="Raleway" w:hAnsi="Raleway"/>
+        </w:rPr>
+        <w:t xml:space="preserve"> oils such as castor, almond, argan, or coconut oil are compatible.</w:t>
       </w:r>
     </w:p>
     <w:p>
@@ -7466,7 +7725,25 @@
           <w:b/>
           <w:bCs/>
         </w:rPr>
-        <w:t>Q: Can I take hair-strengthening supplements (e.g., Forcapil) while on letrozole?</w:t>
+        <w:t xml:space="preserve">Q: Can I take hair-strengthening supplements (e.g., </w:t>
+      </w:r>
+      <w:proofErr w:type="spellStart"/>
+      <w:r>
+        <w:rPr>
+          <w:rFonts w:ascii="Raleway" w:hAnsi="Raleway"/>
+          <w:b/>
+          <w:bCs/>
+        </w:rPr>
+        <w:t>Forcapil</w:t>
+      </w:r>
+      <w:proofErr w:type="spellEnd"/>
+      <w:r>
+        <w:rPr>
+          <w:rFonts w:ascii="Raleway" w:hAnsi="Raleway"/>
+          <w:b/>
+          <w:bCs/>
+        </w:rPr>
+        <w:t>) while on letrozole?</w:t>
       </w:r>
     </w:p>
     <w:p>
@@ -7922,6 +8199,7 @@
           <w:b/>
           <w:bCs/>
         </w:rPr>
+        <w:lastRenderedPageBreak/>
         <w:t>Q: Which physical activities are safe if I have bone metastases?</w:t>
       </w:r>
     </w:p>
@@ -7937,7 +8215,6 @@
         <w:rPr>
           <w:rFonts w:ascii="Raleway" w:hAnsi="Raleway"/>
         </w:rPr>
-        <w:lastRenderedPageBreak/>
         <w:t>If metastases are not yet stabilized, specific treatment must occur first. Only resume activity once cleared by your oncologist.</w:t>
       </w:r>
     </w:p>
@@ -8132,7 +8409,21 @@
         <w:rPr>
           <w:rFonts w:ascii="Raleway" w:hAnsi="Raleway"/>
         </w:rPr>
-        <w:t>Ligue contre le Cancer branches</w:t>
+        <w:t xml:space="preserve">Ligue </w:t>
+      </w:r>
+      <w:proofErr w:type="spellStart"/>
+      <w:r>
+        <w:rPr>
+          <w:rFonts w:ascii="Raleway" w:hAnsi="Raleway"/>
+        </w:rPr>
+        <w:t>contre</w:t>
+      </w:r>
+      <w:proofErr w:type="spellEnd"/>
+      <w:r>
+        <w:rPr>
+          <w:rFonts w:ascii="Raleway" w:hAnsi="Raleway"/>
+        </w:rPr>
+        <w:t xml:space="preserve"> le Cancer branches</w:t>
       </w:r>
     </w:p>
     <w:p>
@@ -8386,7 +8677,13 @@
         <w:rPr>
           <w:rFonts w:ascii="Raleway" w:hAnsi="Raleway"/>
         </w:rPr>
-        <w:t>Often, yes. Regular daily movement helps regulate sleep, reduce fatigue, and improve quality of life.</w:t>
+        <w:t>Fatigue often improves over time</w:t>
+      </w:r>
+      <w:r>
+        <w:rPr>
+          <w:rFonts w:ascii="Raleway" w:hAnsi="Raleway"/>
+        </w:rPr>
+        <w:t>. Regular daily movement helps regulate sleep, reduce fatigue, and improve quality of life.</w:t>
       </w:r>
     </w:p>
     <w:p>
@@ -8442,7 +8739,21 @@
         <w:rPr>
           <w:rFonts w:ascii="Raleway" w:hAnsi="Raleway"/>
         </w:rPr>
-        <w:t>Any physician can prescribe APA, similar to a prescription for physical therapy.</w:t>
+        <w:t xml:space="preserve">Any physician can prescribe APA, </w:t>
+      </w:r>
+      <w:proofErr w:type="gramStart"/>
+      <w:r>
+        <w:rPr>
+          <w:rFonts w:ascii="Raleway" w:hAnsi="Raleway"/>
+        </w:rPr>
+        <w:t>similar to</w:t>
+      </w:r>
+      <w:proofErr w:type="gramEnd"/>
+      <w:r>
+        <w:rPr>
+          <w:rFonts w:ascii="Raleway" w:hAnsi="Raleway"/>
+        </w:rPr>
+        <w:t xml:space="preserve"> a prescription for physical therapy.</w:t>
       </w:r>
     </w:p>
     <w:p>
@@ -8533,6 +8844,7 @@
         <w:rPr>
           <w:rFonts w:ascii="Raleway" w:hAnsi="Raleway"/>
         </w:rPr>
+        <w:lastRenderedPageBreak/>
         <w:t>Radiotherapist</w:t>
       </w:r>
     </w:p>
@@ -8552,7 +8864,6 @@
         <w:rPr>
           <w:rFonts w:ascii="Raleway" w:hAnsi="Raleway"/>
         </w:rPr>
-        <w:lastRenderedPageBreak/>
         <w:t>Any physician following you</w:t>
       </w:r>
     </w:p>
@@ -17854,6 +18165,7 @@
   <w:style w:type="character" w:default="1" w:styleId="DefaultParagraphFont">
     <w:name w:val="Default Paragraph Font"/>
     <w:uiPriority w:val="1"/>
+    <w:semiHidden/>
     <w:unhideWhenUsed/>
   </w:style>
   <w:style w:type="table" w:default="1" w:styleId="TableNormal">

</xml_diff>